<commit_message>
Projeto Individual - Denyel Henry
</commit_message>
<xml_diff>
--- a/Projeto Individual - Documentação .docx
+++ b/Projeto Individual - Documentação .docx
@@ -1304,13 +1304,7 @@
         <w:rPr>
           <w:rFonts w:ascii="Arial" w:hAnsi="Arial" w:cs="Arial"/>
         </w:rPr>
-        <w:t>N</w:t>
-      </w:r>
-      <w:r>
-        <w:rPr>
-          <w:rFonts w:ascii="Arial" w:hAnsi="Arial" w:cs="Arial"/>
-        </w:rPr>
-        <w:t>este projeto, exploraremos o impacto do Corinthians não apenas nos campos de futebol, mas também na vida de seus torcedores, especialmente através da relação com seus ídolos. Estes ícones do clube não apenas brilham nos gramados, mas também inspiram e influenciam emocionalmente uma legião de fãs, tornando-se símbolos de valores como dedicação, superação e lealdade.</w:t>
+        <w:t>Neste projeto, exploraremos o impacto do Corinthians não apenas nos campos de futebol, mas também na vida de seus torcedores, especialmente através da relação com seus ídolos. Estes ícones do clube não apenas brilham nos gramados, mas também inspiram e influenciam emocionalmente uma legião de fãs, tornando-se símbolos de valores como dedicação, superação e lealdade.</w:t>
       </w:r>
     </w:p>
     <w:p>
@@ -1324,13 +1318,7 @@
         <w:rPr>
           <w:rFonts w:ascii="Arial" w:hAnsi="Arial" w:cs="Arial"/>
         </w:rPr>
-        <w:t>Além disso, examinaremos como essas conexões emocionais entre os torcedores e os ídolos do Corinthians transcendem as fronteiras do esporte</w:t>
-      </w:r>
-      <w:r>
-        <w:rPr>
-          <w:rFonts w:ascii="Arial" w:hAnsi="Arial" w:cs="Arial"/>
-        </w:rPr>
-        <w:t>.</w:t>
+        <w:t>Além disso, examinaremos como essas conexões emocionais entre os torcedores e os ídolos do Corinthians transcendem as fronteiras do esporte.</w:t>
       </w:r>
     </w:p>
     <w:p>
@@ -1344,7 +1332,19 @@
         <w:rPr>
           <w:rFonts w:ascii="Arial" w:hAnsi="Arial" w:cs="Arial"/>
         </w:rPr>
-        <w:t>Portanto, convidamos você a embarcar nesta jornada conosco, enquanto exploramos as profundezas do coração corintiano e celebramos os ídolos que moldaram sua história de glória, paixão e perseverança.</w:t>
+        <w:t>Portanto, convidamos você a embarcar nesta jornada conosco, enquanto exploramos as profundezas do coração corintiano e celebramos os ídolos que moldaram sua história de glória</w:t>
+      </w:r>
+      <w:r>
+        <w:rPr>
+          <w:rFonts w:ascii="Arial" w:hAnsi="Arial" w:cs="Arial"/>
+        </w:rPr>
+        <w:t xml:space="preserve"> e</w:t>
+      </w:r>
+      <w:r>
+        <w:rPr>
+          <w:rFonts w:ascii="Arial" w:hAnsi="Arial" w:cs="Arial"/>
+        </w:rPr>
+        <w:t xml:space="preserve"> paixão.</w:t>
       </w:r>
     </w:p>
     <w:p>
@@ -1755,10 +1755,7 @@
         <w:t>Acesso aos Recursos do Corinthians</w:t>
       </w:r>
       <w:r>
-        <w:t>:</w:t>
-      </w:r>
-      <w:r>
-        <w:t xml:space="preserve"> Conhecer minimamente o Clube e sua história.</w:t>
+        <w:t>: Conhecer minimamente o Clube e sua história.</w:t>
       </w:r>
     </w:p>
     <w:p>

</xml_diff>